<commit_message>
aula 4 - mobile
</commit_message>
<xml_diff>
--- a/Semana OmniStack - frontend.docx
+++ b/Semana OmniStack - frontend.docx
@@ -1088,6 +1088,7 @@
         <w:pStyle w:val="Ttulo1"/>
       </w:pPr>
       <w:r>
+        <w:lastRenderedPageBreak/>
         <w:t>Criação do Projeto</w:t>
       </w:r>
     </w:p>
@@ -1365,6 +1366,13 @@
     </w:p>
     <w:p>
       <w:r>
+        <w:t>É utilizado tags HTML isso facilita o processo de criação da página.</w:t>
+      </w:r>
+      <w:bookmarkStart w:id="0" w:name="_GoBack"/>
+      <w:bookmarkEnd w:id="0"/>
+    </w:p>
+    <w:p>
+      <w:r>
         <w:t>A página da aplicação está em src: index.js (não pode mudar o nome).</w:t>
       </w:r>
     </w:p>
@@ -1439,136 +1447,136 @@
           <w:szCs w:val="21"/>
           <w:lang w:eastAsia="pt-BR"/>
         </w:rPr>
+        <w:t>//JSX = JavaScript + XML (sintaxe do HTML)</w:t>
+      </w:r>
+    </w:p>
+    <w:p>
+      <w:pPr>
+        <w:shd w:val="clear" w:color="auto" w:fill="282A36"/>
+        <w:spacing w:after="0" w:line="285" w:lineRule="atLeast"/>
+        <w:rPr>
+          <w:rFonts w:ascii="Consolas" w:eastAsia="Times New Roman" w:hAnsi="Consolas" w:cs="Times New Roman"/>
+          <w:color w:val="F8F8F2"/>
+          <w:sz w:val="21"/>
+          <w:szCs w:val="21"/>
+          <w:lang w:eastAsia="pt-BR"/>
+        </w:rPr>
+      </w:pPr>
+      <w:r>
+        <w:rPr>
+          <w:rFonts w:ascii="Consolas" w:eastAsia="Times New Roman" w:hAnsi="Consolas" w:cs="Times New Roman"/>
+          <w:color w:val="FF79C6"/>
+          <w:sz w:val="21"/>
+          <w:szCs w:val="21"/>
+          <w:lang w:eastAsia="pt-BR"/>
+        </w:rPr>
+        <w:t>import</w:t>
+      </w:r>
+      <w:r>
+        <w:rPr>
+          <w:rFonts w:ascii="Consolas" w:eastAsia="Times New Roman" w:hAnsi="Consolas" w:cs="Times New Roman"/>
+          <w:color w:val="F8F8F2"/>
+          <w:sz w:val="21"/>
+          <w:szCs w:val="21"/>
+          <w:lang w:eastAsia="pt-BR"/>
+        </w:rPr>
+        <w:t> React </w:t>
+      </w:r>
+      <w:r>
+        <w:rPr>
+          <w:rFonts w:ascii="Consolas" w:eastAsia="Times New Roman" w:hAnsi="Consolas" w:cs="Times New Roman"/>
+          <w:color w:val="FF79C6"/>
+          <w:sz w:val="21"/>
+          <w:szCs w:val="21"/>
+          <w:lang w:eastAsia="pt-BR"/>
+        </w:rPr>
+        <w:t>from</w:t>
+      </w:r>
+      <w:r>
+        <w:rPr>
+          <w:rFonts w:ascii="Consolas" w:eastAsia="Times New Roman" w:hAnsi="Consolas" w:cs="Times New Roman"/>
+          <w:color w:val="F8F8F2"/>
+          <w:sz w:val="21"/>
+          <w:szCs w:val="21"/>
+          <w:lang w:eastAsia="pt-BR"/>
+        </w:rPr>
+        <w:t> </w:t>
+      </w:r>
+      <w:r>
+        <w:rPr>
+          <w:rFonts w:ascii="Consolas" w:eastAsia="Times New Roman" w:hAnsi="Consolas" w:cs="Times New Roman"/>
+          <w:color w:val="E9F284"/>
+          <w:sz w:val="21"/>
+          <w:szCs w:val="21"/>
+          <w:lang w:eastAsia="pt-BR"/>
+        </w:rPr>
+        <w:t>'</w:t>
+      </w:r>
+      <w:r>
+        <w:rPr>
+          <w:rFonts w:ascii="Consolas" w:eastAsia="Times New Roman" w:hAnsi="Consolas" w:cs="Times New Roman"/>
+          <w:color w:val="F1FA8C"/>
+          <w:sz w:val="21"/>
+          <w:szCs w:val="21"/>
+          <w:lang w:eastAsia="pt-BR"/>
+        </w:rPr>
+        <w:t>react</w:t>
+      </w:r>
+      <w:r>
+        <w:rPr>
+          <w:rFonts w:ascii="Consolas" w:eastAsia="Times New Roman" w:hAnsi="Consolas" w:cs="Times New Roman"/>
+          <w:color w:val="E9F284"/>
+          <w:sz w:val="21"/>
+          <w:szCs w:val="21"/>
+          <w:lang w:eastAsia="pt-BR"/>
+        </w:rPr>
+        <w:t>'</w:t>
+      </w:r>
+      <w:r>
+        <w:rPr>
+          <w:rFonts w:ascii="Consolas" w:eastAsia="Times New Roman" w:hAnsi="Consolas" w:cs="Times New Roman"/>
+          <w:color w:val="F8F8F2"/>
+          <w:sz w:val="21"/>
+          <w:szCs w:val="21"/>
+          <w:lang w:eastAsia="pt-BR"/>
+        </w:rPr>
+        <w:t>;</w:t>
+      </w:r>
+    </w:p>
+    <w:p>
+      <w:pPr>
+        <w:shd w:val="clear" w:color="auto" w:fill="282A36"/>
+        <w:spacing w:after="0" w:line="285" w:lineRule="atLeast"/>
+        <w:rPr>
+          <w:rFonts w:ascii="Consolas" w:eastAsia="Times New Roman" w:hAnsi="Consolas" w:cs="Times New Roman"/>
+          <w:color w:val="F8F8F2"/>
+          <w:sz w:val="21"/>
+          <w:szCs w:val="21"/>
+          <w:lang w:eastAsia="pt-BR"/>
+        </w:rPr>
+      </w:pPr>
+    </w:p>
+    <w:p>
+      <w:pPr>
+        <w:shd w:val="clear" w:color="auto" w:fill="282A36"/>
+        <w:spacing w:after="0" w:line="285" w:lineRule="atLeast"/>
+        <w:rPr>
+          <w:rFonts w:ascii="Consolas" w:eastAsia="Times New Roman" w:hAnsi="Consolas" w:cs="Times New Roman"/>
+          <w:color w:val="F8F8F2"/>
+          <w:sz w:val="21"/>
+          <w:szCs w:val="21"/>
+          <w:lang w:eastAsia="pt-BR"/>
+        </w:rPr>
+      </w:pPr>
+      <w:r>
+        <w:rPr>
+          <w:rFonts w:ascii="Consolas" w:eastAsia="Times New Roman" w:hAnsi="Consolas" w:cs="Times New Roman"/>
+          <w:color w:val="6272A4"/>
+          <w:sz w:val="21"/>
+          <w:szCs w:val="21"/>
+          <w:lang w:eastAsia="pt-BR"/>
+        </w:rPr>
         <w:lastRenderedPageBreak/>
-        <w:t>//JSX = JavaScript + XML (sintaxe do HTML)</w:t>
-      </w:r>
-    </w:p>
-    <w:p>
-      <w:pPr>
-        <w:shd w:val="clear" w:color="auto" w:fill="282A36"/>
-        <w:spacing w:after="0" w:line="285" w:lineRule="atLeast"/>
-        <w:rPr>
-          <w:rFonts w:ascii="Consolas" w:eastAsia="Times New Roman" w:hAnsi="Consolas" w:cs="Times New Roman"/>
-          <w:color w:val="F8F8F2"/>
-          <w:sz w:val="21"/>
-          <w:szCs w:val="21"/>
-          <w:lang w:eastAsia="pt-BR"/>
-        </w:rPr>
-      </w:pPr>
-      <w:r>
-        <w:rPr>
-          <w:rFonts w:ascii="Consolas" w:eastAsia="Times New Roman" w:hAnsi="Consolas" w:cs="Times New Roman"/>
-          <w:color w:val="FF79C6"/>
-          <w:sz w:val="21"/>
-          <w:szCs w:val="21"/>
-          <w:lang w:eastAsia="pt-BR"/>
-        </w:rPr>
-        <w:t>import</w:t>
-      </w:r>
-      <w:r>
-        <w:rPr>
-          <w:rFonts w:ascii="Consolas" w:eastAsia="Times New Roman" w:hAnsi="Consolas" w:cs="Times New Roman"/>
-          <w:color w:val="F8F8F2"/>
-          <w:sz w:val="21"/>
-          <w:szCs w:val="21"/>
-          <w:lang w:eastAsia="pt-BR"/>
-        </w:rPr>
-        <w:t> React </w:t>
-      </w:r>
-      <w:r>
-        <w:rPr>
-          <w:rFonts w:ascii="Consolas" w:eastAsia="Times New Roman" w:hAnsi="Consolas" w:cs="Times New Roman"/>
-          <w:color w:val="FF79C6"/>
-          <w:sz w:val="21"/>
-          <w:szCs w:val="21"/>
-          <w:lang w:eastAsia="pt-BR"/>
-        </w:rPr>
-        <w:t>from</w:t>
-      </w:r>
-      <w:r>
-        <w:rPr>
-          <w:rFonts w:ascii="Consolas" w:eastAsia="Times New Roman" w:hAnsi="Consolas" w:cs="Times New Roman"/>
-          <w:color w:val="F8F8F2"/>
-          <w:sz w:val="21"/>
-          <w:szCs w:val="21"/>
-          <w:lang w:eastAsia="pt-BR"/>
-        </w:rPr>
-        <w:t> </w:t>
-      </w:r>
-      <w:r>
-        <w:rPr>
-          <w:rFonts w:ascii="Consolas" w:eastAsia="Times New Roman" w:hAnsi="Consolas" w:cs="Times New Roman"/>
-          <w:color w:val="E9F284"/>
-          <w:sz w:val="21"/>
-          <w:szCs w:val="21"/>
-          <w:lang w:eastAsia="pt-BR"/>
-        </w:rPr>
-        <w:t>'</w:t>
-      </w:r>
-      <w:r>
-        <w:rPr>
-          <w:rFonts w:ascii="Consolas" w:eastAsia="Times New Roman" w:hAnsi="Consolas" w:cs="Times New Roman"/>
-          <w:color w:val="F1FA8C"/>
-          <w:sz w:val="21"/>
-          <w:szCs w:val="21"/>
-          <w:lang w:eastAsia="pt-BR"/>
-        </w:rPr>
-        <w:t>react</w:t>
-      </w:r>
-      <w:r>
-        <w:rPr>
-          <w:rFonts w:ascii="Consolas" w:eastAsia="Times New Roman" w:hAnsi="Consolas" w:cs="Times New Roman"/>
-          <w:color w:val="E9F284"/>
-          <w:sz w:val="21"/>
-          <w:szCs w:val="21"/>
-          <w:lang w:eastAsia="pt-BR"/>
-        </w:rPr>
-        <w:t>'</w:t>
-      </w:r>
-      <w:r>
-        <w:rPr>
-          <w:rFonts w:ascii="Consolas" w:eastAsia="Times New Roman" w:hAnsi="Consolas" w:cs="Times New Roman"/>
-          <w:color w:val="F8F8F2"/>
-          <w:sz w:val="21"/>
-          <w:szCs w:val="21"/>
-          <w:lang w:eastAsia="pt-BR"/>
-        </w:rPr>
-        <w:t>;</w:t>
-      </w:r>
-    </w:p>
-    <w:p>
-      <w:pPr>
-        <w:shd w:val="clear" w:color="auto" w:fill="282A36"/>
-        <w:spacing w:after="0" w:line="285" w:lineRule="atLeast"/>
-        <w:rPr>
-          <w:rFonts w:ascii="Consolas" w:eastAsia="Times New Roman" w:hAnsi="Consolas" w:cs="Times New Roman"/>
-          <w:color w:val="F8F8F2"/>
-          <w:sz w:val="21"/>
-          <w:szCs w:val="21"/>
-          <w:lang w:eastAsia="pt-BR"/>
-        </w:rPr>
-      </w:pPr>
-    </w:p>
-    <w:p>
-      <w:pPr>
-        <w:shd w:val="clear" w:color="auto" w:fill="282A36"/>
-        <w:spacing w:after="0" w:line="285" w:lineRule="atLeast"/>
-        <w:rPr>
-          <w:rFonts w:ascii="Consolas" w:eastAsia="Times New Roman" w:hAnsi="Consolas" w:cs="Times New Roman"/>
-          <w:color w:val="F8F8F2"/>
-          <w:sz w:val="21"/>
-          <w:szCs w:val="21"/>
-          <w:lang w:eastAsia="pt-BR"/>
-        </w:rPr>
-      </w:pPr>
-      <w:r>
-        <w:rPr>
-          <w:rFonts w:ascii="Consolas" w:eastAsia="Times New Roman" w:hAnsi="Consolas" w:cs="Times New Roman"/>
-          <w:color w:val="6272A4"/>
-          <w:sz w:val="21"/>
-          <w:szCs w:val="21"/>
-          <w:lang w:eastAsia="pt-BR"/>
-        </w:rPr>
         <w:t>//O ReactDom dá a habilidade do React se comunicar com a árvore de elementos (HTML) da aplicação </w:t>
       </w:r>
     </w:p>
@@ -2787,26 +2795,26 @@
         <w:pStyle w:val="Ttulo3"/>
       </w:pPr>
       <w:r>
+        <w:t>Estado</w:t>
+      </w:r>
+    </w:p>
+    <w:p>
+      <w:r>
+        <w:t>Informação que o componente vai manipular</w:t>
+      </w:r>
+      <w:r>
+        <w:t>, manter</w:t>
+      </w:r>
+      <w:r>
+        <w:t xml:space="preserve"> e ler</w:t>
+      </w:r>
+      <w:r>
+        <w:t>.</w:t>
+      </w:r>
+    </w:p>
+    <w:p>
+      <w:r>
         <w:lastRenderedPageBreak/>
-        <w:t>Estado</w:t>
-      </w:r>
-    </w:p>
-    <w:p>
-      <w:r>
-        <w:t>Informação que o componente vai manipular</w:t>
-      </w:r>
-      <w:r>
-        <w:t>, manter</w:t>
-      </w:r>
-      <w:r>
-        <w:t xml:space="preserve"> e ler</w:t>
-      </w:r>
-      <w:r>
-        <w:t>.</w:t>
-      </w:r>
-    </w:p>
-    <w:p>
-      <w:r>
         <w:t>Se não utilizar o estado as informações não serão atualizadas.</w:t>
       </w:r>
     </w:p>
@@ -4279,7 +4287,6 @@
           <w:szCs w:val="21"/>
           <w:lang w:eastAsia="pt-BR"/>
         </w:rPr>
-        <w:lastRenderedPageBreak/>
         <w:t>import</w:t>
       </w:r>
       <w:r>
@@ -5146,8 +5153,6 @@
       <w:r>
         <w:t>Aplicar Responsividade</w:t>
       </w:r>
-      <w:bookmarkStart w:id="0" w:name="_GoBack"/>
-      <w:bookmarkEnd w:id="0"/>
     </w:p>
     <w:p>
       <w:pPr>
@@ -5927,143 +5932,143 @@
           <w:szCs w:val="21"/>
           <w:lang w:eastAsia="pt-BR"/>
         </w:rPr>
+        <w:t>@media</w:t>
+      </w:r>
+      <w:r>
+        <w:rPr>
+          <w:rFonts w:ascii="Consolas" w:eastAsia="Times New Roman" w:hAnsi="Consolas" w:cs="Times New Roman"/>
+          <w:color w:val="F8F8F2"/>
+          <w:sz w:val="21"/>
+          <w:szCs w:val="21"/>
+          <w:lang w:eastAsia="pt-BR"/>
+        </w:rPr>
+        <w:t> (</w:t>
+      </w:r>
+      <w:r>
+        <w:rPr>
+          <w:rFonts w:ascii="Consolas" w:eastAsia="Times New Roman" w:hAnsi="Consolas" w:cs="Times New Roman"/>
+          <w:color w:val="8BE9FD"/>
+          <w:sz w:val="21"/>
+          <w:szCs w:val="21"/>
+          <w:lang w:eastAsia="pt-BR"/>
+        </w:rPr>
+        <w:t>max-width</w:t>
+      </w:r>
+      <w:r>
+        <w:rPr>
+          <w:rFonts w:ascii="Consolas" w:eastAsia="Times New Roman" w:hAnsi="Consolas" w:cs="Times New Roman"/>
+          <w:color w:val="FF79C6"/>
+          <w:sz w:val="21"/>
+          <w:szCs w:val="21"/>
+          <w:lang w:eastAsia="pt-BR"/>
+        </w:rPr>
+        <w:t>:</w:t>
+      </w:r>
+      <w:r>
+        <w:rPr>
+          <w:rFonts w:ascii="Consolas" w:eastAsia="Times New Roman" w:hAnsi="Consolas" w:cs="Times New Roman"/>
+          <w:color w:val="F8F8F2"/>
+          <w:sz w:val="21"/>
+          <w:szCs w:val="21"/>
+          <w:lang w:eastAsia="pt-BR"/>
+        </w:rPr>
+        <w:t> </w:t>
+      </w:r>
+      <w:r>
+        <w:rPr>
+          <w:rFonts w:ascii="Consolas" w:eastAsia="Times New Roman" w:hAnsi="Consolas" w:cs="Times New Roman"/>
+          <w:color w:val="BD93F9"/>
+          <w:sz w:val="21"/>
+          <w:szCs w:val="21"/>
+          <w:lang w:eastAsia="pt-BR"/>
+        </w:rPr>
+        <w:t>650</w:t>
+      </w:r>
+      <w:r>
+        <w:rPr>
+          <w:rFonts w:ascii="Consolas" w:eastAsia="Times New Roman" w:hAnsi="Consolas" w:cs="Times New Roman"/>
+          <w:color w:val="FF79C6"/>
+          <w:sz w:val="21"/>
+          <w:szCs w:val="21"/>
+          <w:lang w:eastAsia="pt-BR"/>
+        </w:rPr>
+        <w:t>px</w:t>
+      </w:r>
+      <w:r>
+        <w:rPr>
+          <w:rFonts w:ascii="Consolas" w:eastAsia="Times New Roman" w:hAnsi="Consolas" w:cs="Times New Roman"/>
+          <w:color w:val="F8F8F2"/>
+          <w:sz w:val="21"/>
+          <w:szCs w:val="21"/>
+          <w:lang w:eastAsia="pt-BR"/>
+        </w:rPr>
+        <w:t>) {</w:t>
+      </w:r>
+    </w:p>
+    <w:p>
+      <w:pPr>
+        <w:shd w:val="clear" w:color="auto" w:fill="282A36"/>
+        <w:spacing w:after="0" w:line="285" w:lineRule="atLeast"/>
+        <w:rPr>
+          <w:rFonts w:ascii="Consolas" w:eastAsia="Times New Roman" w:hAnsi="Consolas" w:cs="Times New Roman"/>
+          <w:color w:val="F8F8F2"/>
+          <w:sz w:val="21"/>
+          <w:szCs w:val="21"/>
+          <w:lang w:eastAsia="pt-BR"/>
+        </w:rPr>
+      </w:pPr>
+      <w:r>
+        <w:rPr>
+          <w:rFonts w:ascii="Consolas" w:eastAsia="Times New Roman" w:hAnsi="Consolas" w:cs="Times New Roman"/>
+          <w:color w:val="F8F8F2"/>
+          <w:sz w:val="21"/>
+          <w:szCs w:val="21"/>
+          <w:lang w:eastAsia="pt-BR"/>
+        </w:rPr>
+        <w:t>    </w:t>
+      </w:r>
+      <w:r>
+        <w:rPr>
+          <w:rFonts w:ascii="Consolas" w:eastAsia="Times New Roman" w:hAnsi="Consolas" w:cs="Times New Roman"/>
+          <w:color w:val="FF79C6"/>
+          <w:sz w:val="21"/>
+          <w:szCs w:val="21"/>
+          <w:lang w:eastAsia="pt-BR"/>
+        </w:rPr>
+        <w:t>main ul</w:t>
+      </w:r>
+      <w:r>
+        <w:rPr>
+          <w:rFonts w:ascii="Consolas" w:eastAsia="Times New Roman" w:hAnsi="Consolas" w:cs="Times New Roman"/>
+          <w:color w:val="F8F8F2"/>
+          <w:sz w:val="21"/>
+          <w:szCs w:val="21"/>
+          <w:lang w:eastAsia="pt-BR"/>
+        </w:rPr>
+        <w:t> {</w:t>
+      </w:r>
+    </w:p>
+    <w:p>
+      <w:pPr>
+        <w:shd w:val="clear" w:color="auto" w:fill="282A36"/>
+        <w:spacing w:after="0" w:line="285" w:lineRule="atLeast"/>
+        <w:rPr>
+          <w:rFonts w:ascii="Consolas" w:eastAsia="Times New Roman" w:hAnsi="Consolas" w:cs="Times New Roman"/>
+          <w:color w:val="F8F8F2"/>
+          <w:sz w:val="21"/>
+          <w:szCs w:val="21"/>
+          <w:lang w:eastAsia="pt-BR"/>
+        </w:rPr>
+      </w:pPr>
+      <w:r>
+        <w:rPr>
+          <w:rFonts w:ascii="Consolas" w:eastAsia="Times New Roman" w:hAnsi="Consolas" w:cs="Times New Roman"/>
+          <w:color w:val="F8F8F2"/>
+          <w:sz w:val="21"/>
+          <w:szCs w:val="21"/>
+          <w:lang w:eastAsia="pt-BR"/>
+        </w:rPr>
         <w:lastRenderedPageBreak/>
-        <w:t>@media</w:t>
-      </w:r>
-      <w:r>
-        <w:rPr>
-          <w:rFonts w:ascii="Consolas" w:eastAsia="Times New Roman" w:hAnsi="Consolas" w:cs="Times New Roman"/>
-          <w:color w:val="F8F8F2"/>
-          <w:sz w:val="21"/>
-          <w:szCs w:val="21"/>
-          <w:lang w:eastAsia="pt-BR"/>
-        </w:rPr>
-        <w:t> (</w:t>
-      </w:r>
-      <w:r>
-        <w:rPr>
-          <w:rFonts w:ascii="Consolas" w:eastAsia="Times New Roman" w:hAnsi="Consolas" w:cs="Times New Roman"/>
-          <w:color w:val="8BE9FD"/>
-          <w:sz w:val="21"/>
-          <w:szCs w:val="21"/>
-          <w:lang w:eastAsia="pt-BR"/>
-        </w:rPr>
-        <w:t>max-width</w:t>
-      </w:r>
-      <w:r>
-        <w:rPr>
-          <w:rFonts w:ascii="Consolas" w:eastAsia="Times New Roman" w:hAnsi="Consolas" w:cs="Times New Roman"/>
-          <w:color w:val="FF79C6"/>
-          <w:sz w:val="21"/>
-          <w:szCs w:val="21"/>
-          <w:lang w:eastAsia="pt-BR"/>
-        </w:rPr>
-        <w:t>:</w:t>
-      </w:r>
-      <w:r>
-        <w:rPr>
-          <w:rFonts w:ascii="Consolas" w:eastAsia="Times New Roman" w:hAnsi="Consolas" w:cs="Times New Roman"/>
-          <w:color w:val="F8F8F2"/>
-          <w:sz w:val="21"/>
-          <w:szCs w:val="21"/>
-          <w:lang w:eastAsia="pt-BR"/>
-        </w:rPr>
-        <w:t> </w:t>
-      </w:r>
-      <w:r>
-        <w:rPr>
-          <w:rFonts w:ascii="Consolas" w:eastAsia="Times New Roman" w:hAnsi="Consolas" w:cs="Times New Roman"/>
-          <w:color w:val="BD93F9"/>
-          <w:sz w:val="21"/>
-          <w:szCs w:val="21"/>
-          <w:lang w:eastAsia="pt-BR"/>
-        </w:rPr>
-        <w:t>650</w:t>
-      </w:r>
-      <w:r>
-        <w:rPr>
-          <w:rFonts w:ascii="Consolas" w:eastAsia="Times New Roman" w:hAnsi="Consolas" w:cs="Times New Roman"/>
-          <w:color w:val="FF79C6"/>
-          <w:sz w:val="21"/>
-          <w:szCs w:val="21"/>
-          <w:lang w:eastAsia="pt-BR"/>
-        </w:rPr>
-        <w:t>px</w:t>
-      </w:r>
-      <w:r>
-        <w:rPr>
-          <w:rFonts w:ascii="Consolas" w:eastAsia="Times New Roman" w:hAnsi="Consolas" w:cs="Times New Roman"/>
-          <w:color w:val="F8F8F2"/>
-          <w:sz w:val="21"/>
-          <w:szCs w:val="21"/>
-          <w:lang w:eastAsia="pt-BR"/>
-        </w:rPr>
-        <w:t>) {</w:t>
-      </w:r>
-    </w:p>
-    <w:p>
-      <w:pPr>
-        <w:shd w:val="clear" w:color="auto" w:fill="282A36"/>
-        <w:spacing w:after="0" w:line="285" w:lineRule="atLeast"/>
-        <w:rPr>
-          <w:rFonts w:ascii="Consolas" w:eastAsia="Times New Roman" w:hAnsi="Consolas" w:cs="Times New Roman"/>
-          <w:color w:val="F8F8F2"/>
-          <w:sz w:val="21"/>
-          <w:szCs w:val="21"/>
-          <w:lang w:eastAsia="pt-BR"/>
-        </w:rPr>
-      </w:pPr>
-      <w:r>
-        <w:rPr>
-          <w:rFonts w:ascii="Consolas" w:eastAsia="Times New Roman" w:hAnsi="Consolas" w:cs="Times New Roman"/>
-          <w:color w:val="F8F8F2"/>
-          <w:sz w:val="21"/>
-          <w:szCs w:val="21"/>
-          <w:lang w:eastAsia="pt-BR"/>
-        </w:rPr>
-        <w:t>    </w:t>
-      </w:r>
-      <w:r>
-        <w:rPr>
-          <w:rFonts w:ascii="Consolas" w:eastAsia="Times New Roman" w:hAnsi="Consolas" w:cs="Times New Roman"/>
-          <w:color w:val="FF79C6"/>
-          <w:sz w:val="21"/>
-          <w:szCs w:val="21"/>
-          <w:lang w:eastAsia="pt-BR"/>
-        </w:rPr>
-        <w:t>main ul</w:t>
-      </w:r>
-      <w:r>
-        <w:rPr>
-          <w:rFonts w:ascii="Consolas" w:eastAsia="Times New Roman" w:hAnsi="Consolas" w:cs="Times New Roman"/>
-          <w:color w:val="F8F8F2"/>
-          <w:sz w:val="21"/>
-          <w:szCs w:val="21"/>
-          <w:lang w:eastAsia="pt-BR"/>
-        </w:rPr>
-        <w:t> {</w:t>
-      </w:r>
-    </w:p>
-    <w:p>
-      <w:pPr>
-        <w:shd w:val="clear" w:color="auto" w:fill="282A36"/>
-        <w:spacing w:after="0" w:line="285" w:lineRule="atLeast"/>
-        <w:rPr>
-          <w:rFonts w:ascii="Consolas" w:eastAsia="Times New Roman" w:hAnsi="Consolas" w:cs="Times New Roman"/>
-          <w:color w:val="F8F8F2"/>
-          <w:sz w:val="21"/>
-          <w:szCs w:val="21"/>
-          <w:lang w:eastAsia="pt-BR"/>
-        </w:rPr>
-      </w:pPr>
-      <w:r>
-        <w:rPr>
-          <w:rFonts w:ascii="Consolas" w:eastAsia="Times New Roman" w:hAnsi="Consolas" w:cs="Times New Roman"/>
-          <w:color w:val="F8F8F2"/>
-          <w:sz w:val="21"/>
-          <w:szCs w:val="21"/>
-          <w:lang w:eastAsia="pt-BR"/>
-        </w:rPr>
         <w:t>        </w:t>
       </w:r>
       <w:r>
@@ -7573,7 +7578,6 @@
           <w:szCs w:val="21"/>
           <w:lang w:eastAsia="pt-BR"/>
         </w:rPr>
-        <w:lastRenderedPageBreak/>
         <w:t>            &lt;</w:t>
       </w:r>
       <w:r>
@@ -7805,6 +7809,7 @@
           <w:szCs w:val="21"/>
           <w:lang w:eastAsia="pt-BR"/>
         </w:rPr>
+        <w:lastRenderedPageBreak/>
         <mc:AlternateContent>
           <mc:Choice Requires="wps">
             <w:drawing>
@@ -9807,233 +9812,233 @@
           <w:szCs w:val="21"/>
           <w:lang w:eastAsia="pt-BR"/>
         </w:rPr>
+        <w:t>    </w:t>
+      </w:r>
+      <w:r>
+        <w:rPr>
+          <w:rFonts w:ascii="Consolas" w:eastAsia="Times New Roman" w:hAnsi="Consolas" w:cs="Times New Roman"/>
+          <w:color w:val="FF79C6"/>
+          <w:sz w:val="21"/>
+          <w:szCs w:val="21"/>
+          <w:lang w:eastAsia="pt-BR"/>
+        </w:rPr>
+        <w:t>async</w:t>
+      </w:r>
+      <w:r>
+        <w:rPr>
+          <w:rFonts w:ascii="Consolas" w:eastAsia="Times New Roman" w:hAnsi="Consolas" w:cs="Times New Roman"/>
+          <w:color w:val="F8F8F2"/>
+          <w:sz w:val="21"/>
+          <w:szCs w:val="21"/>
+          <w:lang w:eastAsia="pt-BR"/>
+        </w:rPr>
+        <w:t> </w:t>
+      </w:r>
+      <w:r>
+        <w:rPr>
+          <w:rFonts w:ascii="Consolas" w:eastAsia="Times New Roman" w:hAnsi="Consolas" w:cs="Times New Roman"/>
+          <w:color w:val="FF79C6"/>
+          <w:sz w:val="21"/>
+          <w:szCs w:val="21"/>
+          <w:lang w:eastAsia="pt-BR"/>
+        </w:rPr>
+        <w:t>function</w:t>
+      </w:r>
+      <w:r>
+        <w:rPr>
+          <w:rFonts w:ascii="Consolas" w:eastAsia="Times New Roman" w:hAnsi="Consolas" w:cs="Times New Roman"/>
+          <w:color w:val="F8F8F2"/>
+          <w:sz w:val="21"/>
+          <w:szCs w:val="21"/>
+          <w:lang w:eastAsia="pt-BR"/>
+        </w:rPr>
+        <w:t> </w:t>
+      </w:r>
+      <w:r>
+        <w:rPr>
+          <w:rFonts w:ascii="Consolas" w:eastAsia="Times New Roman" w:hAnsi="Consolas" w:cs="Times New Roman"/>
+          <w:color w:val="50FA7B"/>
+          <w:sz w:val="21"/>
+          <w:szCs w:val="21"/>
+          <w:lang w:eastAsia="pt-BR"/>
+        </w:rPr>
+        <w:t>loadDevs</w:t>
+      </w:r>
+      <w:r>
+        <w:rPr>
+          <w:rFonts w:ascii="Consolas" w:eastAsia="Times New Roman" w:hAnsi="Consolas" w:cs="Times New Roman"/>
+          <w:color w:val="F8F8F2"/>
+          <w:sz w:val="21"/>
+          <w:szCs w:val="21"/>
+          <w:lang w:eastAsia="pt-BR"/>
+        </w:rPr>
+        <w:t>() {</w:t>
+      </w:r>
+    </w:p>
+    <w:p>
+      <w:pPr>
+        <w:shd w:val="clear" w:color="auto" w:fill="282A36"/>
+        <w:spacing w:after="0" w:line="285" w:lineRule="atLeast"/>
+        <w:rPr>
+          <w:rFonts w:ascii="Consolas" w:eastAsia="Times New Roman" w:hAnsi="Consolas" w:cs="Times New Roman"/>
+          <w:color w:val="F8F8F2"/>
+          <w:sz w:val="21"/>
+          <w:szCs w:val="21"/>
+          <w:lang w:eastAsia="pt-BR"/>
+        </w:rPr>
+      </w:pPr>
+      <w:r>
+        <w:rPr>
+          <w:rFonts w:ascii="Consolas" w:eastAsia="Times New Roman" w:hAnsi="Consolas" w:cs="Times New Roman"/>
+          <w:color w:val="F8F8F2"/>
+          <w:sz w:val="21"/>
+          <w:szCs w:val="21"/>
+          <w:lang w:eastAsia="pt-BR"/>
+        </w:rPr>
+        <w:t>      </w:t>
+      </w:r>
+      <w:r>
+        <w:rPr>
+          <w:rFonts w:ascii="Consolas" w:eastAsia="Times New Roman" w:hAnsi="Consolas" w:cs="Times New Roman"/>
+          <w:color w:val="FF79C6"/>
+          <w:sz w:val="21"/>
+          <w:szCs w:val="21"/>
+          <w:lang w:eastAsia="pt-BR"/>
+        </w:rPr>
+        <w:t>const</w:t>
+      </w:r>
+      <w:r>
+        <w:rPr>
+          <w:rFonts w:ascii="Consolas" w:eastAsia="Times New Roman" w:hAnsi="Consolas" w:cs="Times New Roman"/>
+          <w:color w:val="F8F8F2"/>
+          <w:sz w:val="21"/>
+          <w:szCs w:val="21"/>
+          <w:lang w:eastAsia="pt-BR"/>
+        </w:rPr>
+        <w:t> response </w:t>
+      </w:r>
+      <w:r>
+        <w:rPr>
+          <w:rFonts w:ascii="Consolas" w:eastAsia="Times New Roman" w:hAnsi="Consolas" w:cs="Times New Roman"/>
+          <w:color w:val="FF79C6"/>
+          <w:sz w:val="21"/>
+          <w:szCs w:val="21"/>
+          <w:lang w:eastAsia="pt-BR"/>
+        </w:rPr>
+        <w:t>=</w:t>
+      </w:r>
+      <w:r>
+        <w:rPr>
+          <w:rFonts w:ascii="Consolas" w:eastAsia="Times New Roman" w:hAnsi="Consolas" w:cs="Times New Roman"/>
+          <w:color w:val="F8F8F2"/>
+          <w:sz w:val="21"/>
+          <w:szCs w:val="21"/>
+          <w:lang w:eastAsia="pt-BR"/>
+        </w:rPr>
+        <w:t> </w:t>
+      </w:r>
+      <w:r>
+        <w:rPr>
+          <w:rFonts w:ascii="Consolas" w:eastAsia="Times New Roman" w:hAnsi="Consolas" w:cs="Times New Roman"/>
+          <w:color w:val="FF79C6"/>
+          <w:sz w:val="21"/>
+          <w:szCs w:val="21"/>
+          <w:lang w:eastAsia="pt-BR"/>
+        </w:rPr>
+        <w:t>await</w:t>
+      </w:r>
+      <w:r>
+        <w:rPr>
+          <w:rFonts w:ascii="Consolas" w:eastAsia="Times New Roman" w:hAnsi="Consolas" w:cs="Times New Roman"/>
+          <w:color w:val="F8F8F2"/>
+          <w:sz w:val="21"/>
+          <w:szCs w:val="21"/>
+          <w:lang w:eastAsia="pt-BR"/>
+        </w:rPr>
+        <w:t> api.</w:t>
+      </w:r>
+      <w:r>
+        <w:rPr>
+          <w:rFonts w:ascii="Consolas" w:eastAsia="Times New Roman" w:hAnsi="Consolas" w:cs="Times New Roman"/>
+          <w:color w:val="50FA7B"/>
+          <w:sz w:val="21"/>
+          <w:szCs w:val="21"/>
+          <w:lang w:eastAsia="pt-BR"/>
+        </w:rPr>
+        <w:t>get</w:t>
+      </w:r>
+      <w:r>
+        <w:rPr>
+          <w:rFonts w:ascii="Consolas" w:eastAsia="Times New Roman" w:hAnsi="Consolas" w:cs="Times New Roman"/>
+          <w:color w:val="F8F8F2"/>
+          <w:sz w:val="21"/>
+          <w:szCs w:val="21"/>
+          <w:lang w:eastAsia="pt-BR"/>
+        </w:rPr>
+        <w:t>(</w:t>
+      </w:r>
+      <w:r>
+        <w:rPr>
+          <w:rFonts w:ascii="Consolas" w:eastAsia="Times New Roman" w:hAnsi="Consolas" w:cs="Times New Roman"/>
+          <w:color w:val="E9F284"/>
+          <w:sz w:val="21"/>
+          <w:szCs w:val="21"/>
+          <w:lang w:eastAsia="pt-BR"/>
+        </w:rPr>
+        <w:t>'</w:t>
+      </w:r>
+      <w:r>
+        <w:rPr>
+          <w:rFonts w:ascii="Consolas" w:eastAsia="Times New Roman" w:hAnsi="Consolas" w:cs="Times New Roman"/>
+          <w:color w:val="F1FA8C"/>
+          <w:sz w:val="21"/>
+          <w:szCs w:val="21"/>
+          <w:lang w:eastAsia="pt-BR"/>
+        </w:rPr>
+        <w:t>/devs</w:t>
+      </w:r>
+      <w:r>
+        <w:rPr>
+          <w:rFonts w:ascii="Consolas" w:eastAsia="Times New Roman" w:hAnsi="Consolas" w:cs="Times New Roman"/>
+          <w:color w:val="E9F284"/>
+          <w:sz w:val="21"/>
+          <w:szCs w:val="21"/>
+          <w:lang w:eastAsia="pt-BR"/>
+        </w:rPr>
+        <w:t>'</w:t>
+      </w:r>
+      <w:r>
+        <w:rPr>
+          <w:rFonts w:ascii="Consolas" w:eastAsia="Times New Roman" w:hAnsi="Consolas" w:cs="Times New Roman"/>
+          <w:color w:val="F8F8F2"/>
+          <w:sz w:val="21"/>
+          <w:szCs w:val="21"/>
+          <w:lang w:eastAsia="pt-BR"/>
+        </w:rPr>
+        <w:t>)</w:t>
+      </w:r>
+    </w:p>
+    <w:p>
+      <w:pPr>
+        <w:shd w:val="clear" w:color="auto" w:fill="282A36"/>
+        <w:spacing w:after="0" w:line="285" w:lineRule="atLeast"/>
+        <w:rPr>
+          <w:rFonts w:ascii="Consolas" w:eastAsia="Times New Roman" w:hAnsi="Consolas" w:cs="Times New Roman"/>
+          <w:color w:val="F8F8F2"/>
+          <w:sz w:val="21"/>
+          <w:szCs w:val="21"/>
+          <w:lang w:eastAsia="pt-BR"/>
+        </w:rPr>
+      </w:pPr>
+      <w:r>
+        <w:rPr>
+          <w:rFonts w:ascii="Consolas" w:eastAsia="Times New Roman" w:hAnsi="Consolas" w:cs="Times New Roman"/>
+          <w:color w:val="F8F8F2"/>
+          <w:sz w:val="21"/>
+          <w:szCs w:val="21"/>
+          <w:lang w:eastAsia="pt-BR"/>
+        </w:rPr>
         <w:lastRenderedPageBreak/>
-        <w:t>    </w:t>
-      </w:r>
-      <w:r>
-        <w:rPr>
-          <w:rFonts w:ascii="Consolas" w:eastAsia="Times New Roman" w:hAnsi="Consolas" w:cs="Times New Roman"/>
-          <w:color w:val="FF79C6"/>
-          <w:sz w:val="21"/>
-          <w:szCs w:val="21"/>
-          <w:lang w:eastAsia="pt-BR"/>
-        </w:rPr>
-        <w:t>async</w:t>
-      </w:r>
-      <w:r>
-        <w:rPr>
-          <w:rFonts w:ascii="Consolas" w:eastAsia="Times New Roman" w:hAnsi="Consolas" w:cs="Times New Roman"/>
-          <w:color w:val="F8F8F2"/>
-          <w:sz w:val="21"/>
-          <w:szCs w:val="21"/>
-          <w:lang w:eastAsia="pt-BR"/>
-        </w:rPr>
-        <w:t> </w:t>
-      </w:r>
-      <w:r>
-        <w:rPr>
-          <w:rFonts w:ascii="Consolas" w:eastAsia="Times New Roman" w:hAnsi="Consolas" w:cs="Times New Roman"/>
-          <w:color w:val="FF79C6"/>
-          <w:sz w:val="21"/>
-          <w:szCs w:val="21"/>
-          <w:lang w:eastAsia="pt-BR"/>
-        </w:rPr>
-        <w:t>function</w:t>
-      </w:r>
-      <w:r>
-        <w:rPr>
-          <w:rFonts w:ascii="Consolas" w:eastAsia="Times New Roman" w:hAnsi="Consolas" w:cs="Times New Roman"/>
-          <w:color w:val="F8F8F2"/>
-          <w:sz w:val="21"/>
-          <w:szCs w:val="21"/>
-          <w:lang w:eastAsia="pt-BR"/>
-        </w:rPr>
-        <w:t> </w:t>
-      </w:r>
-      <w:r>
-        <w:rPr>
-          <w:rFonts w:ascii="Consolas" w:eastAsia="Times New Roman" w:hAnsi="Consolas" w:cs="Times New Roman"/>
-          <w:color w:val="50FA7B"/>
-          <w:sz w:val="21"/>
-          <w:szCs w:val="21"/>
-          <w:lang w:eastAsia="pt-BR"/>
-        </w:rPr>
-        <w:t>loadDevs</w:t>
-      </w:r>
-      <w:r>
-        <w:rPr>
-          <w:rFonts w:ascii="Consolas" w:eastAsia="Times New Roman" w:hAnsi="Consolas" w:cs="Times New Roman"/>
-          <w:color w:val="F8F8F2"/>
-          <w:sz w:val="21"/>
-          <w:szCs w:val="21"/>
-          <w:lang w:eastAsia="pt-BR"/>
-        </w:rPr>
-        <w:t>() {</w:t>
-      </w:r>
-    </w:p>
-    <w:p>
-      <w:pPr>
-        <w:shd w:val="clear" w:color="auto" w:fill="282A36"/>
-        <w:spacing w:after="0" w:line="285" w:lineRule="atLeast"/>
-        <w:rPr>
-          <w:rFonts w:ascii="Consolas" w:eastAsia="Times New Roman" w:hAnsi="Consolas" w:cs="Times New Roman"/>
-          <w:color w:val="F8F8F2"/>
-          <w:sz w:val="21"/>
-          <w:szCs w:val="21"/>
-          <w:lang w:eastAsia="pt-BR"/>
-        </w:rPr>
-      </w:pPr>
-      <w:r>
-        <w:rPr>
-          <w:rFonts w:ascii="Consolas" w:eastAsia="Times New Roman" w:hAnsi="Consolas" w:cs="Times New Roman"/>
-          <w:color w:val="F8F8F2"/>
-          <w:sz w:val="21"/>
-          <w:szCs w:val="21"/>
-          <w:lang w:eastAsia="pt-BR"/>
-        </w:rPr>
-        <w:t>      </w:t>
-      </w:r>
-      <w:r>
-        <w:rPr>
-          <w:rFonts w:ascii="Consolas" w:eastAsia="Times New Roman" w:hAnsi="Consolas" w:cs="Times New Roman"/>
-          <w:color w:val="FF79C6"/>
-          <w:sz w:val="21"/>
-          <w:szCs w:val="21"/>
-          <w:lang w:eastAsia="pt-BR"/>
-        </w:rPr>
-        <w:t>const</w:t>
-      </w:r>
-      <w:r>
-        <w:rPr>
-          <w:rFonts w:ascii="Consolas" w:eastAsia="Times New Roman" w:hAnsi="Consolas" w:cs="Times New Roman"/>
-          <w:color w:val="F8F8F2"/>
-          <w:sz w:val="21"/>
-          <w:szCs w:val="21"/>
-          <w:lang w:eastAsia="pt-BR"/>
-        </w:rPr>
-        <w:t> response </w:t>
-      </w:r>
-      <w:r>
-        <w:rPr>
-          <w:rFonts w:ascii="Consolas" w:eastAsia="Times New Roman" w:hAnsi="Consolas" w:cs="Times New Roman"/>
-          <w:color w:val="FF79C6"/>
-          <w:sz w:val="21"/>
-          <w:szCs w:val="21"/>
-          <w:lang w:eastAsia="pt-BR"/>
-        </w:rPr>
-        <w:t>=</w:t>
-      </w:r>
-      <w:r>
-        <w:rPr>
-          <w:rFonts w:ascii="Consolas" w:eastAsia="Times New Roman" w:hAnsi="Consolas" w:cs="Times New Roman"/>
-          <w:color w:val="F8F8F2"/>
-          <w:sz w:val="21"/>
-          <w:szCs w:val="21"/>
-          <w:lang w:eastAsia="pt-BR"/>
-        </w:rPr>
-        <w:t> </w:t>
-      </w:r>
-      <w:r>
-        <w:rPr>
-          <w:rFonts w:ascii="Consolas" w:eastAsia="Times New Roman" w:hAnsi="Consolas" w:cs="Times New Roman"/>
-          <w:color w:val="FF79C6"/>
-          <w:sz w:val="21"/>
-          <w:szCs w:val="21"/>
-          <w:lang w:eastAsia="pt-BR"/>
-        </w:rPr>
-        <w:t>await</w:t>
-      </w:r>
-      <w:r>
-        <w:rPr>
-          <w:rFonts w:ascii="Consolas" w:eastAsia="Times New Roman" w:hAnsi="Consolas" w:cs="Times New Roman"/>
-          <w:color w:val="F8F8F2"/>
-          <w:sz w:val="21"/>
-          <w:szCs w:val="21"/>
-          <w:lang w:eastAsia="pt-BR"/>
-        </w:rPr>
-        <w:t> api.</w:t>
-      </w:r>
-      <w:r>
-        <w:rPr>
-          <w:rFonts w:ascii="Consolas" w:eastAsia="Times New Roman" w:hAnsi="Consolas" w:cs="Times New Roman"/>
-          <w:color w:val="50FA7B"/>
-          <w:sz w:val="21"/>
-          <w:szCs w:val="21"/>
-          <w:lang w:eastAsia="pt-BR"/>
-        </w:rPr>
-        <w:t>get</w:t>
-      </w:r>
-      <w:r>
-        <w:rPr>
-          <w:rFonts w:ascii="Consolas" w:eastAsia="Times New Roman" w:hAnsi="Consolas" w:cs="Times New Roman"/>
-          <w:color w:val="F8F8F2"/>
-          <w:sz w:val="21"/>
-          <w:szCs w:val="21"/>
-          <w:lang w:eastAsia="pt-BR"/>
-        </w:rPr>
-        <w:t>(</w:t>
-      </w:r>
-      <w:r>
-        <w:rPr>
-          <w:rFonts w:ascii="Consolas" w:eastAsia="Times New Roman" w:hAnsi="Consolas" w:cs="Times New Roman"/>
-          <w:color w:val="E9F284"/>
-          <w:sz w:val="21"/>
-          <w:szCs w:val="21"/>
-          <w:lang w:eastAsia="pt-BR"/>
-        </w:rPr>
-        <w:t>'</w:t>
-      </w:r>
-      <w:r>
-        <w:rPr>
-          <w:rFonts w:ascii="Consolas" w:eastAsia="Times New Roman" w:hAnsi="Consolas" w:cs="Times New Roman"/>
-          <w:color w:val="F1FA8C"/>
-          <w:sz w:val="21"/>
-          <w:szCs w:val="21"/>
-          <w:lang w:eastAsia="pt-BR"/>
-        </w:rPr>
-        <w:t>/devs</w:t>
-      </w:r>
-      <w:r>
-        <w:rPr>
-          <w:rFonts w:ascii="Consolas" w:eastAsia="Times New Roman" w:hAnsi="Consolas" w:cs="Times New Roman"/>
-          <w:color w:val="E9F284"/>
-          <w:sz w:val="21"/>
-          <w:szCs w:val="21"/>
-          <w:lang w:eastAsia="pt-BR"/>
-        </w:rPr>
-        <w:t>'</w:t>
-      </w:r>
-      <w:r>
-        <w:rPr>
-          <w:rFonts w:ascii="Consolas" w:eastAsia="Times New Roman" w:hAnsi="Consolas" w:cs="Times New Roman"/>
-          <w:color w:val="F8F8F2"/>
-          <w:sz w:val="21"/>
-          <w:szCs w:val="21"/>
-          <w:lang w:eastAsia="pt-BR"/>
-        </w:rPr>
-        <w:t>)</w:t>
-      </w:r>
-    </w:p>
-    <w:p>
-      <w:pPr>
-        <w:shd w:val="clear" w:color="auto" w:fill="282A36"/>
-        <w:spacing w:after="0" w:line="285" w:lineRule="atLeast"/>
-        <w:rPr>
-          <w:rFonts w:ascii="Consolas" w:eastAsia="Times New Roman" w:hAnsi="Consolas" w:cs="Times New Roman"/>
-          <w:color w:val="F8F8F2"/>
-          <w:sz w:val="21"/>
-          <w:szCs w:val="21"/>
-          <w:lang w:eastAsia="pt-BR"/>
-        </w:rPr>
-      </w:pPr>
-      <w:r>
-        <w:rPr>
-          <w:rFonts w:ascii="Consolas" w:eastAsia="Times New Roman" w:hAnsi="Consolas" w:cs="Times New Roman"/>
-          <w:color w:val="F8F8F2"/>
-          <w:sz w:val="21"/>
-          <w:szCs w:val="21"/>
-          <w:lang w:eastAsia="pt-BR"/>
-        </w:rPr>
         <w:t>      </w:t>
       </w:r>
       <w:r>

</xml_diff>